<commit_message>
Changed unit of maximum upload capacity to files
</commit_message>
<xml_diff>
--- a/docs/DRS Transfer pipeline.docx
+++ b/docs/DRS Transfer pipeline.docx
@@ -24,6 +24,7 @@
         <w:dataBinding w:prefixMappings="xmlns:ns0='http://purl.org/dc/elements/1.1/' xmlns:ns1='http://schemas.openxmlformats.org/package/2006/metadata/core-properties' " w:xpath="/ns1:coreProperties[1]/ns0:creator[1]" w:storeItemID="{6C3C8BC8-F283-45AE-878A-BAB7291924A1}"/>
         <w:text/>
       </w:sdtPr>
+      <w:sdtEndPr/>
       <w:sdtContent>
         <w:p>
           <w:r>
@@ -56,6 +57,7 @@
         <w:dataBinding w:prefixMappings="xmlns:ns0='http://schemas.microsoft.com/office/2006/coverPageProps' " w:xpath="/ns0:CoverPageProperties[1]/ns0:Abstract[1]" w:storeItemID="{55AF091B-3C7A-41E3-B477-F2FDAA23CFDA}"/>
         <w:text/>
       </w:sdtPr>
+      <w:sdtEndPr/>
       <w:sdtContent>
         <w:p>
           <w:r>
@@ -676,7 +678,15 @@
           </w:tcPr>
           <w:p>
             <w:r>
-              <w:t>250000 objects/day</w:t>
+              <w:t xml:space="preserve">250000 </w:t>
+            </w:r>
+            <w:r>
+              <w:t>images</w:t>
+            </w:r>
+            <w:bookmarkStart w:id="1" w:name="_GoBack"/>
+            <w:bookmarkEnd w:id="1"/>
+            <w:r>
+              <w:t>/day</w:t>
             </w:r>
           </w:p>
         </w:tc>
@@ -872,8 +882,6 @@
       <w:r>
         <w:t xml:space="preserve">: around 9Mbits/sec. </w:t>
       </w:r>
-      <w:bookmarkStart w:id="1" w:name="_GoBack"/>
-      <w:bookmarkEnd w:id="1"/>
     </w:p>
     <w:p>
       <w:r>
@@ -937,6 +945,7 @@
         <w:dataBinding w:prefixMappings="xmlns:ns0='http://schemas.openxmlformats.org/officeDocument/2006/extended-properties' " w:xpath="/ns0:Properties[1]/ns0:Company[1]" w:storeItemID="{6668398D-A668-4E3E-A5EB-62B293D839F1}"/>
         <w:text/>
       </w:sdtPr>
+      <w:sdtEndPr/>
       <w:sdtContent>
         <w:r>
           <w:t>Buddhist Digital Resource Center</w:t>
@@ -980,6 +989,7 @@
           <w:calendar w:val="gregorian"/>
         </w:date>
       </w:sdtPr>
+      <w:sdtEndPr/>
       <w:sdtContent>
         <w:r>
           <w:t>07-Dec-17</w:t>
@@ -1012,6 +1022,7 @@
         <w:dataBinding w:prefixMappings="xmlns:ns0='http://schemas.openxmlformats.org/officeDocument/2006/extended-properties' " w:xpath="/ns0:Properties[1]/ns0:Company[1]" w:storeItemID="{6668398D-A668-4E3E-A5EB-62B293D839F1}"/>
         <w:text/>
       </w:sdtPr>
+      <w:sdtEndPr/>
       <w:sdtContent>
         <w:r>
           <w:t>Buddhist Digital Resource Center</w:t>
@@ -1058,6 +1069,7 @@
           <w:calendar w:val="gregorian"/>
         </w:date>
       </w:sdtPr>
+      <w:sdtEndPr/>
       <w:sdtContent>
         <w:r>
           <w:t>07-Dec-17</w:t>
@@ -1112,6 +1124,7 @@
       <w:dataBinding w:prefixMappings="xmlns:ns0='http://purl.org/dc/elements/1.1/' xmlns:ns1='http://schemas.openxmlformats.org/package/2006/metadata/core-properties' " w:xpath="/ns1:coreProperties[1]/ns0:title[1]" w:storeItemID="{6C3C8BC8-F283-45AE-878A-BAB7291924A1}"/>
       <w:text/>
     </w:sdtPr>
+    <w:sdtEndPr/>
     <w:sdtContent>
       <w:p>
         <w:pPr>
@@ -2300,14 +2313,14 @@
     <w:charset w:val="00"/>
     <w:family w:val="swiss"/>
     <w:pitch w:val="variable"/>
-    <w:sig w:usb0="E0002AFF" w:usb1="4000ACFF" w:usb2="00000001" w:usb3="00000000" w:csb0="000001FF" w:csb1="00000000"/>
+    <w:sig w:usb0="E0002AFF" w:usb1="C000247B" w:usb2="00000009" w:usb3="00000000" w:csb0="000001FF" w:csb1="00000000"/>
   </w:font>
   <w:font w:name="Times New Roman">
     <w:panose1 w:val="02020603050405020304"/>
     <w:charset w:val="00"/>
     <w:family w:val="roman"/>
     <w:pitch w:val="variable"/>
-    <w:sig w:usb0="E0002AFF" w:usb1="C0007843" w:usb2="00000009" w:usb3="00000000" w:csb0="000001FF" w:csb1="00000000"/>
+    <w:sig w:usb0="E0002EFF" w:usb1="C000785B" w:usb2="00000009" w:usb3="00000000" w:csb0="000001FF" w:csb1="00000000"/>
   </w:font>
   <w:font w:name="Courier New">
     <w:panose1 w:val="02070309020205020404"/>
@@ -2328,7 +2341,7 @@
     <w:charset w:val="00"/>
     <w:family w:val="swiss"/>
     <w:pitch w:val="variable"/>
-    <w:sig w:usb0="A0002AEF" w:usb1="4000207B" w:usb2="00000000" w:usb3="00000000" w:csb0="000001FF" w:csb1="00000000"/>
+    <w:sig w:usb0="E0002AFF" w:usb1="C000247B" w:usb2="00000009" w:usb3="00000000" w:csb0="000001FF" w:csb1="00000000"/>
   </w:font>
 </w:fonts>
 </file>
@@ -2349,6 +2362,8 @@
   </w:compat>
   <w:rsids>
     <w:rsidRoot w:val="00EA5D33"/>
+    <w:rsid w:val="00395EE7"/>
+    <w:rsid w:val="008A1FF7"/>
     <w:rsid w:val="00EA5D33"/>
   </w:rsids>
   <m:mathPr>

</xml_diff>

<commit_message>
Updated with results of multiprocessing
Updated the document, and the RS3 Archives.
</commit_message>
<xml_diff>
--- a/docs/DRS Transfer pipeline.docx
+++ b/docs/DRS Transfer pipeline.docx
@@ -683,8 +683,6 @@
             <w:r>
               <w:t>images</w:t>
             </w:r>
-            <w:bookmarkStart w:id="1" w:name="_GoBack"/>
-            <w:bookmarkEnd w:id="1"/>
             <w:r>
               <w:t>/day</w:t>
             </w:r>
@@ -786,13 +784,30 @@
     </w:p>
     <w:p>
       <w:r>
-        <w:t>Measurements on a dual core MacOs machine</w:t>
+        <w:t xml:space="preserve">Measurements on a </w:t>
+      </w:r>
+      <w:r>
+        <w:t xml:space="preserve">small sample of files, on a </w:t>
+      </w:r>
+      <w:r>
+        <w:t xml:space="preserve">dual core MacOs </w:t>
+      </w:r>
+      <w:proofErr w:type="gramStart"/>
+      <w:r>
+        <w:t>machine</w:t>
       </w:r>
       <w:r>
         <w:rPr>
           <w:vertAlign w:val="superscript"/>
         </w:rPr>
-        <w:t>[3]</w:t>
+        <w:t>[</w:t>
+      </w:r>
+      <w:proofErr w:type="gramEnd"/>
+      <w:r>
+        <w:rPr>
+          <w:vertAlign w:val="superscript"/>
+        </w:rPr>
+        <w:t>3]</w:t>
       </w:r>
       <w:r>
         <w:rPr>
@@ -809,11 +824,55 @@
     </w:p>
     <w:p>
       <w:r>
-        <w:t>At this rate, the batch building steps would consume 6.4 days to process</w:t>
+        <w:t xml:space="preserve">At this rate, the batch building steps would consume </w:t>
+      </w:r>
+      <w:r>
+        <w:t>15</w:t>
+      </w:r>
+      <w:r>
+        <w:t xml:space="preserve"> days to process</w:t>
       </w:r>
       <w:r>
         <w:t>.</w:t>
       </w:r>
+    </w:p>
+    <w:p>
+      <w:r>
+        <w:t xml:space="preserve">A second </w:t>
+      </w:r>
+      <w:proofErr w:type="gramStart"/>
+      <w:r>
+        <w:t>test  was</w:t>
+      </w:r>
+      <w:proofErr w:type="gramEnd"/>
+      <w:r>
+        <w:t xml:space="preserve"> done processing 13 batches</w:t>
+      </w:r>
+      <w:r>
+        <w:t xml:space="preserve"> simultaneously. See sheet ‘batches113’ in [1</w:t>
+      </w:r>
+      <w:proofErr w:type="gramStart"/>
+      <w:r>
+        <w:t xml:space="preserve">] </w:t>
+      </w:r>
+      <w:r>
+        <w:t>.</w:t>
+      </w:r>
+      <w:proofErr w:type="gramEnd"/>
+      <w:r>
+        <w:t xml:space="preserve"> This tripled the throughput, giving an estimated batch building </w:t>
+      </w:r>
+      <w:r>
+        <w:t xml:space="preserve">elapsed </w:t>
+      </w:r>
+      <w:r>
+        <w:t xml:space="preserve">time of </w:t>
+      </w:r>
+      <w:r>
+        <w:t>5  days.</w:t>
+      </w:r>
+      <w:bookmarkStart w:id="1" w:name="_GoBack"/>
+      <w:bookmarkEnd w:id="1"/>
     </w:p>
     <w:p>
       <w:pPr>
@@ -2365,6 +2424,7 @@
     <w:rsid w:val="00395EE7"/>
     <w:rsid w:val="008A1FF7"/>
     <w:rsid w:val="00EA5D33"/>
+    <w:rsid w:val="00FE444B"/>
   </w:rsids>
   <m:mathPr>
     <m:mathFont m:val="Cambria Math"/>

</xml_diff>